<commit_message>
added course notes for later practice
</commit_message>
<xml_diff>
--- a/CIS 112 Adv Python/mod-2-2-notes.docx
+++ b/CIS 112 Adv Python/mod-2-2-notes.docx
@@ -3,37 +3,97 @@
 <w:document xmlns:wpc="http://schemas.microsoft.com/office/word/2010/wordprocessingCanvas" xmlns:cx="http://schemas.microsoft.com/office/drawing/2014/chartex" xmlns:cx1="http://schemas.microsoft.com/office/drawing/2015/9/8/chartex" xmlns:cx2="http://schemas.microsoft.com/office/drawing/2015/10/21/chartex" xmlns:cx3="http://schemas.microsoft.com/office/drawing/2016/5/9/chartex" xmlns:cx4="http://schemas.microsoft.com/office/drawing/2016/5/10/chartex" xmlns:cx5="http://schemas.microsoft.com/office/drawing/2016/5/11/chartex" xmlns:cx6="http://schemas.microsoft.com/office/drawing/2016/5/12/chartex" xmlns:cx7="http://schemas.microsoft.com/office/drawing/2016/5/13/chartex" xmlns:cx8="http://schemas.microsoft.com/office/drawing/2016/5/14/chartex" xmlns:mc="http://schemas.openxmlformats.org/markup-compatibility/2006" xmlns:aink="http://schemas.microsoft.com/office/drawing/2016/ink" xmlns:am3d="http://schemas.microsoft.com/office/drawing/2017/model3d" xmlns:o="urn:schemas-microsoft-com:office:office" xmlns:oel="http://schemas.microsoft.com/office/2019/extlst" xmlns:r="http://schemas.openxmlformats.org/officeDocument/2006/relationships" xmlns:m="http://schemas.openxmlformats.org/officeDocument/2006/math" xmlns:v="urn:schemas-microsoft-com:vml" xmlns:wp14="http://schemas.microsoft.com/office/word/2010/wordprocessingDrawing" xmlns:wp="http://schemas.openxmlformats.org/drawingml/2006/wordprocessingDrawing" xmlns:w10="urn:schemas-microsoft-com:office:word" xmlns:w="http://schemas.openxmlformats.org/wordprocessingml/2006/main" xmlns:w14="http://schemas.microsoft.com/office/word/2010/wordml" xmlns:w15="http://schemas.microsoft.com/office/word/2012/wordml" xmlns:w16cex="http://schemas.microsoft.com/office/word/2018/wordml/cex" xmlns:w16cid="http://schemas.microsoft.com/office/word/2016/wordml/cid" xmlns:w16="http://schemas.microsoft.com/office/word/2018/wordml" xmlns:w16sdtdh="http://schemas.microsoft.com/office/word/2020/wordml/sdtdatahash" xmlns:w16se="http://schemas.microsoft.com/office/word/2015/wordml/symex" xmlns:wpg="http://schemas.microsoft.com/office/word/2010/wordprocessingGroup" xmlns:wpi="http://schemas.microsoft.com/office/word/2010/wordprocessingInk" xmlns:wne="http://schemas.microsoft.com/office/word/2006/wordml" xmlns:wps="http://schemas.microsoft.com/office/word/2010/wordprocessingShape" mc:Ignorable="w14 w15 w16se w16cid w16 w16cex w16sdtdh wp14">
   <w:body>
     <w:p>
-      <w:r>
+      <w:pPr>
+        <w:rPr>
+          <w:rFonts w:ascii="Arial" w:hAnsi="Arial" w:cs="Arial"/>
+          <w:sz w:val="20"/>
+          <w:szCs w:val="20"/>
+        </w:rPr>
+      </w:pPr>
+      <w:r>
+        <w:rPr>
+          <w:rFonts w:ascii="Arial" w:hAnsi="Arial" w:cs="Arial"/>
+          <w:sz w:val="20"/>
+          <w:szCs w:val="20"/>
+        </w:rPr>
         <w:t xml:space="preserve">IGDB </w:t>
       </w:r>
       <w:proofErr w:type="spellStart"/>
       <w:r>
+        <w:rPr>
+          <w:rFonts w:ascii="Arial" w:hAnsi="Arial" w:cs="Arial"/>
+          <w:sz w:val="20"/>
+          <w:szCs w:val="20"/>
+        </w:rPr>
         <w:t>api</w:t>
       </w:r>
       <w:proofErr w:type="spellEnd"/>
       <w:r>
+        <w:rPr>
+          <w:rFonts w:ascii="Arial" w:hAnsi="Arial" w:cs="Arial"/>
+          <w:sz w:val="20"/>
+          <w:szCs w:val="20"/>
+        </w:rPr>
         <w:t xml:space="preserve"> stuff</w:t>
       </w:r>
     </w:p>
     <w:p>
-      <w:r>
-        <w:t xml:space="preserve">Client ID: </w:t>
-      </w:r>
-      <w:r>
-        <w:t>rw59y9anhhaeh0gosyydtkv7fm5a66</w:t>
-      </w:r>
-    </w:p>
-    <w:p>
-      <w:r>
-        <w:t xml:space="preserve">Secret: </w:t>
-      </w:r>
-      <w:r>
-        <w:t>wziq4nlv629nshpnwb0d1hxzjzvsyk</w:t>
-      </w:r>
-    </w:p>
-    <w:p/>
-    <w:p>
-      <w:r>
+      <w:pPr>
+        <w:rPr>
+          <w:rFonts w:ascii="Arial" w:hAnsi="Arial" w:cs="Arial"/>
+          <w:sz w:val="20"/>
+          <w:szCs w:val="20"/>
+        </w:rPr>
+      </w:pPr>
+      <w:r>
+        <w:rPr>
+          <w:rFonts w:ascii="Arial" w:hAnsi="Arial" w:cs="Arial"/>
+          <w:sz w:val="20"/>
+          <w:szCs w:val="20"/>
+        </w:rPr>
+        <w:t>Client ID: rw59y9anhhaeh0gosyydtkv7fm5a66</w:t>
+      </w:r>
+    </w:p>
+    <w:p>
+      <w:pPr>
+        <w:rPr>
+          <w:rFonts w:ascii="Arial" w:hAnsi="Arial" w:cs="Arial"/>
+          <w:sz w:val="20"/>
+          <w:szCs w:val="20"/>
+        </w:rPr>
+      </w:pPr>
+      <w:r>
+        <w:rPr>
+          <w:rFonts w:ascii="Arial" w:hAnsi="Arial" w:cs="Arial"/>
+          <w:sz w:val="20"/>
+          <w:szCs w:val="20"/>
+        </w:rPr>
+        <w:t>Secret: wziq4nlv629nshpnwb0d1hxzjzvsyk</w:t>
+      </w:r>
+    </w:p>
+    <w:p>
+      <w:pPr>
+        <w:rPr>
+          <w:rFonts w:ascii="Arial" w:hAnsi="Arial" w:cs="Arial"/>
+          <w:sz w:val="20"/>
+          <w:szCs w:val="20"/>
+        </w:rPr>
+      </w:pPr>
+    </w:p>
+    <w:p>
+      <w:pPr>
+        <w:rPr>
+          <w:rFonts w:ascii="Arial" w:hAnsi="Arial" w:cs="Arial"/>
+          <w:sz w:val="20"/>
+          <w:szCs w:val="20"/>
+        </w:rPr>
+      </w:pPr>
+      <w:r>
+        <w:rPr>
+          <w:rFonts w:ascii="Arial" w:hAnsi="Arial" w:cs="Arial"/>
+          <w:sz w:val="20"/>
+          <w:szCs w:val="20"/>
+        </w:rPr>
         <w:t>Class Vs. Instance Data</w:t>
       </w:r>
     </w:p>
@@ -44,15 +104,28 @@
           <w:ilvl w:val="0"/>
           <w:numId w:val="1"/>
         </w:numPr>
-      </w:pPr>
-      <w:r>
-        <w:rPr>
-          <w:b/>
-          <w:bCs/>
+        <w:rPr>
+          <w:rFonts w:ascii="Arial" w:hAnsi="Arial" w:cs="Arial"/>
+          <w:sz w:val="20"/>
+          <w:szCs w:val="20"/>
+        </w:rPr>
+      </w:pPr>
+      <w:r>
+        <w:rPr>
+          <w:rFonts w:ascii="Arial" w:hAnsi="Arial" w:cs="Arial"/>
+          <w:b/>
+          <w:bCs/>
+          <w:sz w:val="20"/>
+          <w:szCs w:val="20"/>
         </w:rPr>
         <w:t>Instance Variables</w:t>
       </w:r>
       <w:r>
+        <w:rPr>
+          <w:rFonts w:ascii="Arial" w:hAnsi="Arial" w:cs="Arial"/>
+          <w:sz w:val="20"/>
+          <w:szCs w:val="20"/>
+        </w:rPr>
         <w:t>:</w:t>
       </w:r>
     </w:p>
@@ -63,54 +136,45 @@
           <w:ilvl w:val="1"/>
           <w:numId w:val="1"/>
         </w:numPr>
-      </w:pPr>
-      <w:r>
+        <w:rPr>
+          <w:rFonts w:ascii="Arial" w:hAnsi="Arial" w:cs="Arial"/>
+          <w:sz w:val="20"/>
+          <w:szCs w:val="20"/>
+        </w:rPr>
+      </w:pPr>
+      <w:r>
+        <w:rPr>
+          <w:rFonts w:ascii="Arial" w:hAnsi="Arial" w:cs="Arial"/>
+          <w:sz w:val="20"/>
+          <w:szCs w:val="20"/>
+        </w:rPr>
         <w:t xml:space="preserve">Exists only when it is explicitly created and added to the object. Initialized in the objects </w:t>
       </w:r>
       <w:r>
         <w:rPr>
-          <w:b/>
-          <w:bCs/>
-        </w:rPr>
-        <w:t>__</w:t>
-      </w:r>
-      <w:proofErr w:type="spellStart"/>
-      <w:r>
-        <w:rPr>
-          <w:b/>
-          <w:bCs/>
-        </w:rPr>
-        <w:t>init</w:t>
-      </w:r>
-      <w:proofErr w:type="spellEnd"/>
-      <w:r>
-        <w:rPr>
-          <w:b/>
-          <w:bCs/>
-        </w:rPr>
-        <w:t>__</w:t>
-      </w:r>
-      <w:r>
-        <w:rPr>
-          <w:b/>
-          <w:bCs/>
-        </w:rPr>
-        <w:t>(self):</w:t>
-      </w:r>
-      <w:r>
-        <w:rPr>
-          <w:b/>
-          <w:bCs/>
-        </w:rPr>
-        <w:t xml:space="preserve"> </w:t>
-      </w:r>
-      <w:r>
+          <w:rFonts w:ascii="Arial" w:hAnsi="Arial" w:cs="Arial"/>
+          <w:b/>
+          <w:bCs/>
+          <w:sz w:val="20"/>
+          <w:szCs w:val="20"/>
+        </w:rPr>
+        <w:t xml:space="preserve">__init__(self): </w:t>
+      </w:r>
+      <w:r>
+        <w:rPr>
+          <w:rFonts w:ascii="Arial" w:hAnsi="Arial" w:cs="Arial"/>
+          <w:sz w:val="20"/>
+          <w:szCs w:val="20"/>
+        </w:rPr>
         <w:t xml:space="preserve">method or later at any moment of the </w:t>
       </w:r>
       <w:r>
         <w:rPr>
-          <w:b/>
-          <w:bCs/>
+          <w:rFonts w:ascii="Arial" w:hAnsi="Arial" w:cs="Arial"/>
+          <w:b/>
+          <w:bCs/>
+          <w:sz w:val="20"/>
+          <w:szCs w:val="20"/>
         </w:rPr>
         <w:t>object’s life</w:t>
       </w:r>
@@ -122,8 +186,18 @@
           <w:ilvl w:val="1"/>
           <w:numId w:val="1"/>
         </w:numPr>
-      </w:pPr>
-      <w:r>
+        <w:rPr>
+          <w:rFonts w:ascii="Arial" w:hAnsi="Arial" w:cs="Arial"/>
+          <w:sz w:val="20"/>
+          <w:szCs w:val="20"/>
+        </w:rPr>
+      </w:pPr>
+      <w:r>
+        <w:rPr>
+          <w:rFonts w:ascii="Arial" w:hAnsi="Arial" w:cs="Arial"/>
+          <w:sz w:val="20"/>
+          <w:szCs w:val="20"/>
+        </w:rPr>
         <w:t>Each object (or class instance) contains its own set of these instance variables. They do not interfere with one another.</w:t>
       </w:r>
     </w:p>
@@ -134,11 +208,19 @@
           <w:ilvl w:val="0"/>
           <w:numId w:val="1"/>
         </w:numPr>
-      </w:pPr>
-      <w:r>
-        <w:rPr>
-          <w:b/>
-          <w:bCs/>
+        <w:rPr>
+          <w:rFonts w:ascii="Arial" w:hAnsi="Arial" w:cs="Arial"/>
+          <w:sz w:val="20"/>
+          <w:szCs w:val="20"/>
+        </w:rPr>
+      </w:pPr>
+      <w:r>
+        <w:rPr>
+          <w:rFonts w:ascii="Arial" w:hAnsi="Arial" w:cs="Arial"/>
+          <w:b/>
+          <w:bCs/>
+          <w:sz w:val="20"/>
+          <w:szCs w:val="20"/>
         </w:rPr>
         <w:t>Class Variables:</w:t>
       </w:r>
@@ -150,8 +232,18 @@
           <w:ilvl w:val="1"/>
           <w:numId w:val="1"/>
         </w:numPr>
-      </w:pPr>
-      <w:r>
+        <w:rPr>
+          <w:rFonts w:ascii="Arial" w:hAnsi="Arial" w:cs="Arial"/>
+          <w:sz w:val="20"/>
+          <w:szCs w:val="20"/>
+        </w:rPr>
+      </w:pPr>
+      <w:r>
+        <w:rPr>
+          <w:rFonts w:ascii="Arial" w:hAnsi="Arial" w:cs="Arial"/>
+          <w:sz w:val="20"/>
+          <w:szCs w:val="20"/>
+        </w:rPr>
         <w:t>These are defined in the line after declaring your class</w:t>
       </w:r>
     </w:p>
@@ -162,22 +254,1348 @@
           <w:ilvl w:val="1"/>
           <w:numId w:val="1"/>
         </w:numPr>
-      </w:pPr>
-      <w:r>
+        <w:rPr>
+          <w:rFonts w:ascii="Arial" w:hAnsi="Arial" w:cs="Arial"/>
+          <w:sz w:val="20"/>
+          <w:szCs w:val="20"/>
+        </w:rPr>
+      </w:pPr>
+      <w:r>
+        <w:rPr>
+          <w:rFonts w:ascii="Arial" w:hAnsi="Arial" w:cs="Arial"/>
+          <w:sz w:val="20"/>
+          <w:szCs w:val="20"/>
+        </w:rPr>
         <w:t xml:space="preserve">They are accessible using: </w:t>
       </w:r>
       <w:proofErr w:type="spellStart"/>
       <w:r>
         <w:rPr>
-          <w:b/>
-          <w:bCs/>
+          <w:rFonts w:ascii="Arial" w:hAnsi="Arial" w:cs="Arial"/>
+          <w:b/>
+          <w:bCs/>
+          <w:sz w:val="20"/>
+          <w:szCs w:val="20"/>
         </w:rPr>
         <w:t>className.variableName</w:t>
       </w:r>
       <w:proofErr w:type="spellEnd"/>
       <w:r>
+        <w:rPr>
+          <w:rFonts w:ascii="Arial" w:hAnsi="Arial" w:cs="Arial"/>
+          <w:sz w:val="20"/>
+          <w:szCs w:val="20"/>
+        </w:rPr>
         <w:t xml:space="preserve"> when you need to modify the variable value</w:t>
       </w:r>
+    </w:p>
+    <w:p>
+      <w:pPr>
+        <w:pStyle w:val="ListParagraph"/>
+        <w:numPr>
+          <w:ilvl w:val="1"/>
+          <w:numId w:val="1"/>
+        </w:numPr>
+        <w:rPr>
+          <w:rFonts w:ascii="Arial" w:hAnsi="Arial" w:cs="Arial"/>
+          <w:sz w:val="20"/>
+          <w:szCs w:val="20"/>
+        </w:rPr>
+      </w:pPr>
+      <w:r>
+        <w:rPr>
+          <w:rFonts w:ascii="Arial" w:hAnsi="Arial" w:cs="Arial"/>
+          <w:sz w:val="20"/>
+          <w:szCs w:val="20"/>
+        </w:rPr>
+        <w:t>Help store data that is common to all instances of a class.</w:t>
+      </w:r>
+    </w:p>
+    <w:p>
+      <w:pPr>
+        <w:rPr>
+          <w:rFonts w:ascii="Arial" w:hAnsi="Arial" w:cs="Arial"/>
+          <w:sz w:val="20"/>
+          <w:szCs w:val="20"/>
+        </w:rPr>
+      </w:pPr>
+    </w:p>
+    <w:p>
+      <w:pPr>
+        <w:rPr>
+          <w:rFonts w:ascii="Arial" w:hAnsi="Arial" w:cs="Arial"/>
+          <w:sz w:val="20"/>
+          <w:szCs w:val="20"/>
+        </w:rPr>
+      </w:pPr>
+      <w:r>
+        <w:rPr>
+          <w:rFonts w:ascii="Arial" w:hAnsi="Arial" w:cs="Arial"/>
+          <w:sz w:val="20"/>
+          <w:szCs w:val="20"/>
+        </w:rPr>
+        <w:t>Shallow And Deep Operations:</w:t>
+      </w:r>
+    </w:p>
+    <w:p>
+      <w:pPr>
+        <w:pStyle w:val="ListParagraph"/>
+        <w:numPr>
+          <w:ilvl w:val="0"/>
+          <w:numId w:val="1"/>
+        </w:numPr>
+        <w:rPr>
+          <w:rFonts w:ascii="Arial" w:hAnsi="Arial" w:cs="Arial"/>
+          <w:sz w:val="20"/>
+          <w:szCs w:val="20"/>
+        </w:rPr>
+      </w:pPr>
+      <w:r>
+        <w:rPr>
+          <w:rFonts w:ascii="Arial" w:hAnsi="Arial" w:cs="Arial"/>
+          <w:sz w:val="20"/>
+          <w:szCs w:val="20"/>
+        </w:rPr>
+        <w:t xml:space="preserve">Assignment statements in Python </w:t>
+      </w:r>
+      <w:r>
+        <w:rPr>
+          <w:rFonts w:ascii="Arial" w:hAnsi="Arial" w:cs="Arial"/>
+          <w:b/>
+          <w:bCs/>
+          <w:sz w:val="20"/>
+          <w:szCs w:val="20"/>
+        </w:rPr>
+        <w:t>do not create copies of object,  they only bind names to an object</w:t>
+      </w:r>
+      <w:r>
+        <w:rPr>
+          <w:rFonts w:ascii="Arial" w:hAnsi="Arial" w:cs="Arial"/>
+          <w:sz w:val="20"/>
+          <w:szCs w:val="20"/>
+        </w:rPr>
+        <w:t>.</w:t>
+      </w:r>
+    </w:p>
+    <w:p>
+      <w:pPr>
+        <w:pStyle w:val="ListParagraph"/>
+        <w:numPr>
+          <w:ilvl w:val="0"/>
+          <w:numId w:val="1"/>
+        </w:numPr>
+        <w:rPr>
+          <w:rFonts w:ascii="Arial" w:hAnsi="Arial" w:cs="Arial"/>
+          <w:sz w:val="20"/>
+          <w:szCs w:val="20"/>
+        </w:rPr>
+      </w:pPr>
+      <w:r>
+        <w:rPr>
+          <w:rFonts w:ascii="Arial" w:hAnsi="Arial" w:cs="Arial"/>
+          <w:sz w:val="20"/>
+          <w:szCs w:val="20"/>
+        </w:rPr>
+        <w:t xml:space="preserve">A </w:t>
+      </w:r>
+      <w:r>
+        <w:rPr>
+          <w:rFonts w:ascii="Arial" w:hAnsi="Arial" w:cs="Arial"/>
+          <w:b/>
+          <w:bCs/>
+          <w:sz w:val="20"/>
+          <w:szCs w:val="20"/>
+        </w:rPr>
+        <w:t>Shallow Copy</w:t>
+      </w:r>
+      <w:r>
+        <w:rPr>
+          <w:rFonts w:ascii="Arial" w:hAnsi="Arial" w:cs="Arial"/>
+          <w:sz w:val="20"/>
+          <w:szCs w:val="20"/>
+        </w:rPr>
+        <w:t xml:space="preserve">: means constructing a new collection object and then </w:t>
+      </w:r>
+      <w:r>
+        <w:rPr>
+          <w:rFonts w:ascii="Arial" w:hAnsi="Arial" w:cs="Arial"/>
+          <w:b/>
+          <w:bCs/>
+          <w:sz w:val="20"/>
+          <w:szCs w:val="20"/>
+        </w:rPr>
+        <w:t>populating it with references to the child objects found in the original.</w:t>
+      </w:r>
+    </w:p>
+    <w:p>
+      <w:pPr>
+        <w:pStyle w:val="ListParagraph"/>
+        <w:numPr>
+          <w:ilvl w:val="0"/>
+          <w:numId w:val="1"/>
+        </w:numPr>
+        <w:rPr>
+          <w:rFonts w:ascii="Arial" w:hAnsi="Arial" w:cs="Arial"/>
+          <w:sz w:val="20"/>
+          <w:szCs w:val="20"/>
+        </w:rPr>
+      </w:pPr>
+      <w:r>
+        <w:rPr>
+          <w:rFonts w:ascii="Arial" w:hAnsi="Arial" w:cs="Arial"/>
+          <w:sz w:val="20"/>
+          <w:szCs w:val="20"/>
+        </w:rPr>
+        <w:t xml:space="preserve">A </w:t>
+      </w:r>
+      <w:r>
+        <w:rPr>
+          <w:rFonts w:ascii="Arial" w:hAnsi="Arial" w:cs="Arial"/>
+          <w:b/>
+          <w:bCs/>
+          <w:sz w:val="20"/>
+          <w:szCs w:val="20"/>
+        </w:rPr>
+        <w:t>Deep Copy</w:t>
+      </w:r>
+      <w:r>
+        <w:rPr>
+          <w:rFonts w:ascii="Arial" w:hAnsi="Arial" w:cs="Arial"/>
+          <w:sz w:val="20"/>
+          <w:szCs w:val="20"/>
+        </w:rPr>
+        <w:t xml:space="preserve">: means recursively copying by first constructing a new collection object and then </w:t>
+      </w:r>
+      <w:r>
+        <w:rPr>
+          <w:rFonts w:ascii="Arial" w:hAnsi="Arial" w:cs="Arial"/>
+          <w:b/>
+          <w:bCs/>
+          <w:sz w:val="20"/>
+          <w:szCs w:val="20"/>
+        </w:rPr>
+        <w:t>populating it with copies of the child objects found in the original.</w:t>
+      </w:r>
+    </w:p>
+    <w:p>
+      <w:pPr>
+        <w:pStyle w:val="ListParagraph"/>
+        <w:numPr>
+          <w:ilvl w:val="0"/>
+          <w:numId w:val="1"/>
+        </w:numPr>
+        <w:rPr>
+          <w:rFonts w:ascii="Arial" w:hAnsi="Arial" w:cs="Arial"/>
+          <w:sz w:val="20"/>
+          <w:szCs w:val="20"/>
+        </w:rPr>
+      </w:pPr>
+      <w:r>
+        <w:rPr>
+          <w:rFonts w:ascii="Arial" w:hAnsi="Arial" w:cs="Arial"/>
+          <w:sz w:val="20"/>
+          <w:szCs w:val="20"/>
+        </w:rPr>
+        <w:t xml:space="preserve">You can create the copy you’d like by importing the </w:t>
+      </w:r>
+      <w:r>
+        <w:rPr>
+          <w:rFonts w:ascii="Arial" w:hAnsi="Arial" w:cs="Arial"/>
+          <w:b/>
+          <w:bCs/>
+          <w:sz w:val="20"/>
+          <w:szCs w:val="20"/>
+        </w:rPr>
+        <w:t>copy</w:t>
+      </w:r>
+      <w:r>
+        <w:rPr>
+          <w:rFonts w:ascii="Arial" w:hAnsi="Arial" w:cs="Arial"/>
+          <w:sz w:val="20"/>
+          <w:szCs w:val="20"/>
+        </w:rPr>
+        <w:t xml:space="preserve"> library and using:</w:t>
+      </w:r>
+    </w:p>
+    <w:p>
+      <w:pPr>
+        <w:pStyle w:val="ListParagraph"/>
+        <w:numPr>
+          <w:ilvl w:val="1"/>
+          <w:numId w:val="1"/>
+        </w:numPr>
+        <w:rPr>
+          <w:rFonts w:ascii="Arial" w:hAnsi="Arial" w:cs="Arial"/>
+          <w:sz w:val="20"/>
+          <w:szCs w:val="20"/>
+        </w:rPr>
+      </w:pPr>
+      <w:r>
+        <w:rPr>
+          <w:rFonts w:ascii="Arial" w:hAnsi="Arial" w:cs="Arial"/>
+          <w:sz w:val="20"/>
+          <w:szCs w:val="20"/>
+        </w:rPr>
+        <w:t>c</w:t>
+      </w:r>
+      <w:r>
+        <w:rPr>
+          <w:rFonts w:ascii="Arial" w:hAnsi="Arial" w:cs="Arial"/>
+          <w:sz w:val="20"/>
+          <w:szCs w:val="20"/>
+        </w:rPr>
+        <w:t xml:space="preserve">opy.copy(target): to make a </w:t>
+      </w:r>
+      <w:r>
+        <w:rPr>
+          <w:rFonts w:ascii="Arial" w:hAnsi="Arial" w:cs="Arial"/>
+          <w:b/>
+          <w:bCs/>
+          <w:sz w:val="20"/>
+          <w:szCs w:val="20"/>
+        </w:rPr>
+        <w:t>shallow</w:t>
+      </w:r>
+      <w:r>
+        <w:rPr>
+          <w:rFonts w:ascii="Arial" w:hAnsi="Arial" w:cs="Arial"/>
+          <w:sz w:val="20"/>
+          <w:szCs w:val="20"/>
+        </w:rPr>
+        <w:t xml:space="preserve"> copy of the target</w:t>
+      </w:r>
+    </w:p>
+    <w:p>
+      <w:pPr>
+        <w:pStyle w:val="ListParagraph"/>
+        <w:numPr>
+          <w:ilvl w:val="1"/>
+          <w:numId w:val="1"/>
+        </w:numPr>
+        <w:rPr>
+          <w:rFonts w:ascii="Arial" w:hAnsi="Arial" w:cs="Arial"/>
+          <w:sz w:val="20"/>
+          <w:szCs w:val="20"/>
+        </w:rPr>
+      </w:pPr>
+      <w:r>
+        <w:rPr>
+          <w:rFonts w:ascii="Arial" w:hAnsi="Arial" w:cs="Arial"/>
+          <w:sz w:val="20"/>
+          <w:szCs w:val="20"/>
+        </w:rPr>
+        <w:t>c</w:t>
+      </w:r>
+      <w:r>
+        <w:rPr>
+          <w:rFonts w:ascii="Arial" w:hAnsi="Arial" w:cs="Arial"/>
+          <w:sz w:val="20"/>
+          <w:szCs w:val="20"/>
+        </w:rPr>
+        <w:t xml:space="preserve">opy.deepcopy(target): to make a </w:t>
+      </w:r>
+      <w:r>
+        <w:rPr>
+          <w:rFonts w:ascii="Arial" w:hAnsi="Arial" w:cs="Arial"/>
+          <w:b/>
+          <w:bCs/>
+          <w:sz w:val="20"/>
+          <w:szCs w:val="20"/>
+        </w:rPr>
+        <w:t>deep</w:t>
+      </w:r>
+      <w:r>
+        <w:rPr>
+          <w:rFonts w:ascii="Arial" w:hAnsi="Arial" w:cs="Arial"/>
+          <w:sz w:val="20"/>
+          <w:szCs w:val="20"/>
+        </w:rPr>
+        <w:t xml:space="preserve"> copy of the target</w:t>
+      </w:r>
+    </w:p>
+    <w:p>
+      <w:pPr>
+        <w:rPr>
+          <w:rFonts w:ascii="Arial" w:hAnsi="Arial" w:cs="Arial"/>
+          <w:sz w:val="20"/>
+          <w:szCs w:val="20"/>
+        </w:rPr>
+      </w:pPr>
+    </w:p>
+    <w:p>
+      <w:pPr>
+        <w:rPr>
+          <w:rFonts w:ascii="Arial" w:hAnsi="Arial" w:cs="Arial"/>
+          <w:sz w:val="20"/>
+          <w:szCs w:val="20"/>
+        </w:rPr>
+      </w:pPr>
+      <w:r>
+        <w:rPr>
+          <w:rFonts w:ascii="Arial" w:hAnsi="Arial" w:cs="Arial"/>
+          <w:sz w:val="20"/>
+          <w:szCs w:val="20"/>
+        </w:rPr>
+        <w:t>Inheritance</w:t>
+      </w:r>
+      <w:r>
+        <w:rPr>
+          <w:rFonts w:ascii="Arial" w:hAnsi="Arial" w:cs="Arial"/>
+          <w:sz w:val="20"/>
+          <w:szCs w:val="20"/>
+        </w:rPr>
+        <w:t xml:space="preserve">, Extension, </w:t>
+      </w:r>
+      <w:r>
+        <w:rPr>
+          <w:rFonts w:ascii="Arial" w:hAnsi="Arial" w:cs="Arial"/>
+          <w:sz w:val="20"/>
+          <w:szCs w:val="20"/>
+        </w:rPr>
+        <w:t>And Polymorphism</w:t>
+      </w:r>
+      <w:r>
+        <w:rPr>
+          <w:rFonts w:ascii="Arial" w:hAnsi="Arial" w:cs="Arial"/>
+          <w:sz w:val="20"/>
+          <w:szCs w:val="20"/>
+        </w:rPr>
+        <w:t>:</w:t>
+      </w:r>
+    </w:p>
+    <w:p>
+      <w:pPr>
+        <w:pStyle w:val="ListParagraph"/>
+        <w:numPr>
+          <w:ilvl w:val="0"/>
+          <w:numId w:val="1"/>
+        </w:numPr>
+        <w:rPr>
+          <w:rFonts w:ascii="Arial" w:hAnsi="Arial" w:cs="Arial"/>
+          <w:sz w:val="20"/>
+          <w:szCs w:val="20"/>
+        </w:rPr>
+      </w:pPr>
+      <w:r>
+        <w:rPr>
+          <w:rFonts w:ascii="Arial" w:hAnsi="Arial" w:cs="Arial"/>
+          <w:b/>
+          <w:bCs/>
+          <w:sz w:val="20"/>
+          <w:szCs w:val="20"/>
+        </w:rPr>
+        <w:t>Inheritance</w:t>
+      </w:r>
+      <w:r>
+        <w:rPr>
+          <w:rFonts w:ascii="Arial" w:hAnsi="Arial" w:cs="Arial"/>
+          <w:sz w:val="20"/>
+          <w:szCs w:val="20"/>
+        </w:rPr>
+        <w:t xml:space="preserve"> allows us to define a new class that inherits all the methods and properties of another class while also allowing us to extend the behavior of the new class. Defined as:</w:t>
+      </w:r>
+    </w:p>
+    <w:p>
+      <w:pPr>
+        <w:pStyle w:val="ListParagraph"/>
+        <w:numPr>
+          <w:ilvl w:val="1"/>
+          <w:numId w:val="1"/>
+        </w:numPr>
+        <w:rPr>
+          <w:rFonts w:ascii="Arial" w:hAnsi="Arial" w:cs="Arial"/>
+          <w:b/>
+          <w:bCs/>
+          <w:sz w:val="20"/>
+          <w:szCs w:val="20"/>
+        </w:rPr>
+      </w:pPr>
+      <w:r>
+        <w:rPr>
+          <w:rFonts w:ascii="Arial" w:hAnsi="Arial" w:cs="Arial"/>
+          <w:b/>
+          <w:bCs/>
+          <w:sz w:val="20"/>
+          <w:szCs w:val="20"/>
+        </w:rPr>
+        <w:t>Class childClass(ParentClass):</w:t>
+      </w:r>
+    </w:p>
+    <w:p>
+      <w:pPr>
+        <w:pStyle w:val="ListParagraph"/>
+        <w:numPr>
+          <w:ilvl w:val="0"/>
+          <w:numId w:val="1"/>
+        </w:numPr>
+        <w:rPr>
+          <w:rFonts w:ascii="Arial" w:hAnsi="Arial" w:cs="Arial"/>
+          <w:sz w:val="20"/>
+          <w:szCs w:val="20"/>
+        </w:rPr>
+      </w:pPr>
+      <w:r>
+        <w:rPr>
+          <w:rFonts w:ascii="Arial" w:hAnsi="Arial" w:cs="Arial"/>
+          <w:b/>
+          <w:bCs/>
+          <w:sz w:val="20"/>
+          <w:szCs w:val="20"/>
+        </w:rPr>
+        <w:t>Extension</w:t>
+      </w:r>
+      <w:r>
+        <w:rPr>
+          <w:rFonts w:ascii="Arial" w:hAnsi="Arial" w:cs="Arial"/>
+          <w:sz w:val="20"/>
+          <w:szCs w:val="20"/>
+        </w:rPr>
+        <w:t xml:space="preserve"> allows us to </w:t>
+      </w:r>
+      <w:r>
+        <w:rPr>
+          <w:rFonts w:ascii="Arial" w:hAnsi="Arial" w:cs="Arial"/>
+          <w:sz w:val="20"/>
+          <w:szCs w:val="20"/>
+        </w:rPr>
+        <w:t xml:space="preserve">maintain all the constructed elements of the parents class while still allowing to add new attributes. This can be done using the </w:t>
+      </w:r>
+      <w:r>
+        <w:rPr>
+          <w:rFonts w:ascii="Arial" w:hAnsi="Arial" w:cs="Arial"/>
+          <w:b/>
+          <w:bCs/>
+          <w:sz w:val="20"/>
+          <w:szCs w:val="20"/>
+        </w:rPr>
+        <w:t>super()</w:t>
+      </w:r>
+      <w:r>
+        <w:rPr>
+          <w:rFonts w:ascii="Arial" w:hAnsi="Arial" w:cs="Arial"/>
+          <w:sz w:val="20"/>
+          <w:szCs w:val="20"/>
+        </w:rPr>
+        <w:t xml:space="preserve"> function:</w:t>
+      </w:r>
+    </w:p>
+    <w:p>
+      <w:pPr>
+        <w:pStyle w:val="ListParagraph"/>
+        <w:numPr>
+          <w:ilvl w:val="1"/>
+          <w:numId w:val="1"/>
+        </w:numPr>
+        <w:rPr>
+          <w:rFonts w:ascii="Arial" w:hAnsi="Arial" w:cs="Arial"/>
+          <w:sz w:val="20"/>
+          <w:szCs w:val="20"/>
+        </w:rPr>
+      </w:pPr>
+      <w:r>
+        <w:rPr>
+          <w:rFonts w:ascii="Arial" w:hAnsi="Arial" w:cs="Arial"/>
+          <w:b/>
+          <w:bCs/>
+          <w:sz w:val="20"/>
+          <w:szCs w:val="20"/>
+        </w:rPr>
+        <w:t>class childClass(ParentClass):</w:t>
+      </w:r>
+    </w:p>
+    <w:p>
+      <w:pPr>
+        <w:pStyle w:val="ListParagraph"/>
+        <w:ind w:left="1440"/>
+        <w:rPr>
+          <w:rFonts w:ascii="Arial" w:hAnsi="Arial" w:cs="Arial"/>
+          <w:b/>
+          <w:bCs/>
+          <w:sz w:val="20"/>
+          <w:szCs w:val="20"/>
+        </w:rPr>
+      </w:pPr>
+      <w:r>
+        <w:rPr>
+          <w:rFonts w:ascii="Arial" w:hAnsi="Arial" w:cs="Arial"/>
+          <w:b/>
+          <w:bCs/>
+          <w:sz w:val="20"/>
+          <w:szCs w:val="20"/>
+        </w:rPr>
+        <w:t>def __init__(self, fname, lname, year):</w:t>
+      </w:r>
+    </w:p>
+    <w:p>
+      <w:pPr>
+        <w:pStyle w:val="ListParagraph"/>
+        <w:ind w:left="1440"/>
+        <w:rPr>
+          <w:rFonts w:ascii="Arial" w:hAnsi="Arial" w:cs="Arial"/>
+          <w:b/>
+          <w:bCs/>
+          <w:sz w:val="20"/>
+          <w:szCs w:val="20"/>
+        </w:rPr>
+      </w:pPr>
+      <w:r>
+        <w:rPr>
+          <w:rFonts w:ascii="Arial" w:hAnsi="Arial" w:cs="Arial"/>
+          <w:b/>
+          <w:bCs/>
+          <w:sz w:val="20"/>
+          <w:szCs w:val="20"/>
+        </w:rPr>
+        <w:tab/>
+        <w:t>super().__init__(fname, lname):</w:t>
+      </w:r>
+    </w:p>
+    <w:p>
+      <w:pPr>
+        <w:pStyle w:val="ListParagraph"/>
+        <w:ind w:left="1440"/>
+        <w:rPr>
+          <w:rFonts w:ascii="Arial" w:hAnsi="Arial" w:cs="Arial"/>
+          <w:b/>
+          <w:bCs/>
+          <w:sz w:val="20"/>
+          <w:szCs w:val="20"/>
+        </w:rPr>
+      </w:pPr>
+      <w:r>
+        <w:rPr>
+          <w:rFonts w:ascii="Arial" w:hAnsi="Arial" w:cs="Arial"/>
+          <w:b/>
+          <w:bCs/>
+          <w:sz w:val="20"/>
+          <w:szCs w:val="20"/>
+        </w:rPr>
+        <w:tab/>
+        <w:t>self.graduationyear = year</w:t>
+      </w:r>
+    </w:p>
+    <w:p>
+      <w:pPr>
+        <w:pStyle w:val="ListParagraph"/>
+        <w:ind w:left="1440"/>
+        <w:rPr>
+          <w:rFonts w:ascii="Arial" w:hAnsi="Arial" w:cs="Arial"/>
+          <w:b/>
+          <w:bCs/>
+          <w:sz w:val="20"/>
+          <w:szCs w:val="20"/>
+        </w:rPr>
+      </w:pPr>
+    </w:p>
+    <w:p>
+      <w:pPr>
+        <w:pStyle w:val="ListParagraph"/>
+        <w:numPr>
+          <w:ilvl w:val="1"/>
+          <w:numId w:val="1"/>
+        </w:numPr>
+        <w:rPr>
+          <w:rFonts w:ascii="Arial" w:hAnsi="Arial" w:cs="Arial"/>
+          <w:sz w:val="20"/>
+          <w:szCs w:val="20"/>
+        </w:rPr>
+      </w:pPr>
+      <w:r>
+        <w:rPr>
+          <w:rFonts w:ascii="Arial" w:hAnsi="Arial" w:cs="Arial"/>
+          <w:b/>
+          <w:bCs/>
+          <w:sz w:val="20"/>
+          <w:szCs w:val="20"/>
+        </w:rPr>
+        <w:t>class ParentClass():</w:t>
+      </w:r>
+    </w:p>
+    <w:p>
+      <w:pPr>
+        <w:pStyle w:val="ListParagraph"/>
+        <w:ind w:left="1440"/>
+        <w:rPr>
+          <w:rFonts w:ascii="Arial" w:hAnsi="Arial" w:cs="Arial"/>
+          <w:b/>
+          <w:bCs/>
+          <w:sz w:val="20"/>
+          <w:szCs w:val="20"/>
+        </w:rPr>
+      </w:pPr>
+      <w:r>
+        <w:rPr>
+          <w:rFonts w:ascii="Arial" w:hAnsi="Arial" w:cs="Arial"/>
+          <w:b/>
+          <w:bCs/>
+          <w:sz w:val="20"/>
+          <w:szCs w:val="20"/>
+        </w:rPr>
+        <w:t>def __init__(self, fname, lname):</w:t>
+      </w:r>
+    </w:p>
+    <w:p>
+      <w:pPr>
+        <w:pStyle w:val="ListParagraph"/>
+        <w:ind w:left="1440"/>
+        <w:rPr>
+          <w:rFonts w:ascii="Arial" w:hAnsi="Arial" w:cs="Arial"/>
+          <w:b/>
+          <w:bCs/>
+          <w:sz w:val="20"/>
+          <w:szCs w:val="20"/>
+        </w:rPr>
+      </w:pPr>
+      <w:r>
+        <w:rPr>
+          <w:rFonts w:ascii="Arial" w:hAnsi="Arial" w:cs="Arial"/>
+          <w:b/>
+          <w:bCs/>
+          <w:sz w:val="20"/>
+          <w:szCs w:val="20"/>
+        </w:rPr>
+        <w:tab/>
+        <w:t>self.firstName = fname</w:t>
+      </w:r>
+    </w:p>
+    <w:p>
+      <w:pPr>
+        <w:pStyle w:val="ListParagraph"/>
+        <w:ind w:left="1440"/>
+        <w:rPr>
+          <w:rFonts w:ascii="Arial" w:hAnsi="Arial" w:cs="Arial"/>
+          <w:b/>
+          <w:bCs/>
+          <w:sz w:val="20"/>
+          <w:szCs w:val="20"/>
+        </w:rPr>
+      </w:pPr>
+      <w:r>
+        <w:rPr>
+          <w:rFonts w:ascii="Arial" w:hAnsi="Arial" w:cs="Arial"/>
+          <w:b/>
+          <w:bCs/>
+          <w:sz w:val="20"/>
+          <w:szCs w:val="20"/>
+        </w:rPr>
+        <w:tab/>
+        <w:t>self.lastName = lname</w:t>
+      </w:r>
+    </w:p>
+    <w:p>
+      <w:pPr>
+        <w:pStyle w:val="ListParagraph"/>
+        <w:ind w:left="1440"/>
+        <w:rPr>
+          <w:rFonts w:ascii="Arial" w:hAnsi="Arial" w:cs="Arial"/>
+          <w:b/>
+          <w:bCs/>
+          <w:sz w:val="20"/>
+          <w:szCs w:val="20"/>
+        </w:rPr>
+      </w:pPr>
+    </w:p>
+    <w:p>
+      <w:pPr>
+        <w:pStyle w:val="ListParagraph"/>
+        <w:numPr>
+          <w:ilvl w:val="0"/>
+          <w:numId w:val="1"/>
+        </w:numPr>
+        <w:rPr>
+          <w:rFonts w:ascii="Arial" w:hAnsi="Arial" w:cs="Arial"/>
+          <w:b/>
+          <w:bCs/>
+          <w:sz w:val="20"/>
+          <w:szCs w:val="20"/>
+        </w:rPr>
+      </w:pPr>
+      <w:r>
+        <w:rPr>
+          <w:rFonts w:ascii="Arial" w:hAnsi="Arial" w:cs="Arial"/>
+          <w:b/>
+          <w:bCs/>
+          <w:sz w:val="20"/>
+          <w:szCs w:val="20"/>
+        </w:rPr>
+        <w:t>‘</w:t>
+      </w:r>
+      <w:proofErr w:type="spellStart"/>
+      <w:r>
+        <w:rPr>
+          <w:rFonts w:ascii="Arial" w:hAnsi="Arial" w:cs="Arial"/>
+          <w:b/>
+          <w:bCs/>
+          <w:sz w:val="20"/>
+          <w:szCs w:val="20"/>
+        </w:rPr>
+        <w:t>Pass’</w:t>
+      </w:r>
+      <w:r>
+        <w:rPr>
+          <w:rFonts w:ascii="Arial" w:hAnsi="Arial" w:cs="Arial"/>
+          <w:sz w:val="20"/>
+          <w:szCs w:val="20"/>
+        </w:rPr>
+        <w:t>ing</w:t>
+      </w:r>
+      <w:proofErr w:type="spellEnd"/>
+      <w:r>
+        <w:rPr>
+          <w:rFonts w:ascii="Arial" w:hAnsi="Arial" w:cs="Arial"/>
+          <w:sz w:val="20"/>
+          <w:szCs w:val="20"/>
+        </w:rPr>
+        <w:t xml:space="preserve"> a class through will default construct the prior attributes</w:t>
+      </w:r>
+      <w:r>
+        <w:rPr>
+          <w:rFonts w:ascii="Arial" w:hAnsi="Arial" w:cs="Arial"/>
+          <w:sz w:val="20"/>
+          <w:szCs w:val="20"/>
+        </w:rPr>
+        <w:t>. Setting a constructor for the child class without using the super() function will override the parent’s attributes:</w:t>
+      </w:r>
+    </w:p>
+    <w:p>
+      <w:pPr>
+        <w:pStyle w:val="ListParagraph"/>
+        <w:numPr>
+          <w:ilvl w:val="1"/>
+          <w:numId w:val="1"/>
+        </w:numPr>
+        <w:rPr>
+          <w:rFonts w:ascii="Arial" w:hAnsi="Arial" w:cs="Arial"/>
+          <w:b/>
+          <w:bCs/>
+          <w:sz w:val="20"/>
+          <w:szCs w:val="20"/>
+        </w:rPr>
+      </w:pPr>
+      <w:r>
+        <w:rPr>
+          <w:rFonts w:ascii="Arial" w:hAnsi="Arial" w:cs="Arial"/>
+          <w:b/>
+          <w:bCs/>
+          <w:sz w:val="20"/>
+          <w:szCs w:val="20"/>
+        </w:rPr>
+        <w:t>Class childClass(ParentClass):</w:t>
+      </w:r>
+    </w:p>
+    <w:p>
+      <w:pPr>
+        <w:pStyle w:val="ListParagraph"/>
+        <w:ind w:left="1440"/>
+        <w:rPr>
+          <w:rFonts w:ascii="Arial" w:hAnsi="Arial" w:cs="Arial"/>
+          <w:b/>
+          <w:bCs/>
+          <w:sz w:val="20"/>
+          <w:szCs w:val="20"/>
+        </w:rPr>
+      </w:pPr>
+      <w:r>
+        <w:rPr>
+          <w:rFonts w:ascii="Arial" w:hAnsi="Arial" w:cs="Arial"/>
+          <w:b/>
+          <w:bCs/>
+          <w:sz w:val="20"/>
+          <w:szCs w:val="20"/>
+        </w:rPr>
+        <w:t xml:space="preserve">    pass</w:t>
+      </w:r>
+    </w:p>
+    <w:p>
+      <w:pPr>
+        <w:rPr>
+          <w:rFonts w:ascii="Arial" w:hAnsi="Arial" w:cs="Arial"/>
+          <w:b/>
+          <w:bCs/>
+          <w:sz w:val="20"/>
+          <w:szCs w:val="20"/>
+        </w:rPr>
+      </w:pPr>
+    </w:p>
+    <w:p>
+      <w:pPr>
+        <w:pStyle w:val="ListParagraph"/>
+        <w:ind w:left="1440"/>
+        <w:rPr>
+          <w:rFonts w:ascii="Arial" w:hAnsi="Arial" w:cs="Arial"/>
+          <w:b/>
+          <w:bCs/>
+          <w:sz w:val="20"/>
+          <w:szCs w:val="20"/>
+        </w:rPr>
+      </w:pPr>
+      <w:r>
+        <w:rPr>
+          <w:rFonts w:ascii="Arial" w:hAnsi="Arial" w:cs="Arial"/>
+          <w:b/>
+          <w:bCs/>
+          <w:sz w:val="20"/>
+          <w:szCs w:val="20"/>
+        </w:rPr>
+        <w:t>x = childClass(“Mike”, “Olsen”)</w:t>
+      </w:r>
+    </w:p>
+    <w:p>
+      <w:pPr>
+        <w:pStyle w:val="ListParagraph"/>
+        <w:ind w:left="1440"/>
+        <w:rPr>
+          <w:rFonts w:ascii="Arial" w:hAnsi="Arial" w:cs="Arial"/>
+          <w:b/>
+          <w:bCs/>
+          <w:sz w:val="20"/>
+          <w:szCs w:val="20"/>
+        </w:rPr>
+      </w:pPr>
+    </w:p>
+    <w:p>
+      <w:pPr>
+        <w:pStyle w:val="ListParagraph"/>
+        <w:numPr>
+          <w:ilvl w:val="0"/>
+          <w:numId w:val="1"/>
+        </w:numPr>
+        <w:rPr>
+          <w:rFonts w:ascii="Arial" w:hAnsi="Arial" w:cs="Arial"/>
+          <w:b/>
+          <w:bCs/>
+          <w:sz w:val="20"/>
+          <w:szCs w:val="20"/>
+        </w:rPr>
+      </w:pPr>
+      <w:r>
+        <w:rPr>
+          <w:rFonts w:ascii="Arial" w:hAnsi="Arial" w:cs="Arial"/>
+          <w:b/>
+          <w:bCs/>
+          <w:sz w:val="20"/>
+          <w:szCs w:val="20"/>
+        </w:rPr>
+        <w:t xml:space="preserve">Polymorphism: </w:t>
+      </w:r>
+      <w:r>
+        <w:rPr>
+          <w:rFonts w:ascii="Arial" w:hAnsi="Arial" w:cs="Arial"/>
+          <w:sz w:val="20"/>
+          <w:szCs w:val="20"/>
+        </w:rPr>
+        <w:t xml:space="preserve">the word polymorphism means many forms. In programming it refers to </w:t>
+      </w:r>
+      <w:r>
+        <w:rPr>
+          <w:rFonts w:ascii="Arial" w:hAnsi="Arial" w:cs="Arial"/>
+          <w:b/>
+          <w:bCs/>
+          <w:sz w:val="20"/>
+          <w:szCs w:val="20"/>
+        </w:rPr>
+        <w:t>methods/ functions/ operators</w:t>
+      </w:r>
+      <w:r>
+        <w:rPr>
+          <w:rFonts w:ascii="Arial" w:hAnsi="Arial" w:cs="Arial"/>
+          <w:sz w:val="20"/>
+          <w:szCs w:val="20"/>
+        </w:rPr>
+        <w:t xml:space="preserve"> with the </w:t>
+      </w:r>
+      <w:r>
+        <w:rPr>
+          <w:rFonts w:ascii="Arial" w:hAnsi="Arial" w:cs="Arial"/>
+          <w:b/>
+          <w:bCs/>
+          <w:sz w:val="20"/>
+          <w:szCs w:val="20"/>
+        </w:rPr>
+        <w:t>same name</w:t>
+      </w:r>
+      <w:r>
+        <w:rPr>
+          <w:rFonts w:ascii="Arial" w:hAnsi="Arial" w:cs="Arial"/>
+          <w:sz w:val="20"/>
+          <w:szCs w:val="20"/>
+        </w:rPr>
+        <w:t xml:space="preserve"> that can be </w:t>
+      </w:r>
+      <w:r>
+        <w:rPr>
+          <w:rFonts w:ascii="Arial" w:hAnsi="Arial" w:cs="Arial"/>
+          <w:b/>
+          <w:bCs/>
+          <w:sz w:val="20"/>
+          <w:szCs w:val="20"/>
+        </w:rPr>
+        <w:t>executed on many objects or classes.</w:t>
+      </w:r>
+      <w:r>
+        <w:rPr>
+          <w:rFonts w:ascii="Arial" w:hAnsi="Arial" w:cs="Arial"/>
+          <w:b/>
+          <w:bCs/>
+          <w:sz w:val="20"/>
+          <w:szCs w:val="20"/>
+        </w:rPr>
+        <w:t xml:space="preserve"> (e.g. </w:t>
+      </w:r>
+      <w:proofErr w:type="spellStart"/>
+      <w:r>
+        <w:rPr>
+          <w:rFonts w:ascii="Arial" w:hAnsi="Arial" w:cs="Arial"/>
+          <w:b/>
+          <w:bCs/>
+          <w:sz w:val="20"/>
+          <w:szCs w:val="20"/>
+        </w:rPr>
+        <w:t>len</w:t>
+      </w:r>
+      <w:proofErr w:type="spellEnd"/>
+      <w:r>
+        <w:rPr>
+          <w:rFonts w:ascii="Arial" w:hAnsi="Arial" w:cs="Arial"/>
+          <w:b/>
+          <w:bCs/>
+          <w:sz w:val="20"/>
+          <w:szCs w:val="20"/>
+        </w:rPr>
+        <w:t>(), +</w:t>
+      </w:r>
+      <w:r>
+        <w:rPr>
+          <w:rFonts w:ascii="Arial" w:hAnsi="Arial" w:cs="Arial"/>
+          <w:b/>
+          <w:bCs/>
+          <w:sz w:val="20"/>
+          <w:szCs w:val="20"/>
+        </w:rPr>
+        <w:t xml:space="preserve">, </w:t>
+      </w:r>
+      <w:proofErr w:type="spellStart"/>
+      <w:r>
+        <w:rPr>
+          <w:rFonts w:ascii="Arial" w:hAnsi="Arial" w:cs="Arial"/>
+          <w:b/>
+          <w:bCs/>
+          <w:sz w:val="20"/>
+          <w:szCs w:val="20"/>
+        </w:rPr>
+        <w:t>student.display</w:t>
+      </w:r>
+      <w:proofErr w:type="spellEnd"/>
+      <w:r>
+        <w:rPr>
+          <w:rFonts w:ascii="Arial" w:hAnsi="Arial" w:cs="Arial"/>
+          <w:b/>
+          <w:bCs/>
+          <w:sz w:val="20"/>
+          <w:szCs w:val="20"/>
+        </w:rPr>
+        <w:t xml:space="preserve">(), </w:t>
+      </w:r>
+      <w:proofErr w:type="spellStart"/>
+      <w:r>
+        <w:rPr>
+          <w:rFonts w:ascii="Arial" w:hAnsi="Arial" w:cs="Arial"/>
+          <w:b/>
+          <w:bCs/>
+          <w:sz w:val="20"/>
+          <w:szCs w:val="20"/>
+        </w:rPr>
+        <w:t>teacher.display</w:t>
+      </w:r>
+      <w:proofErr w:type="spellEnd"/>
+      <w:r>
+        <w:rPr>
+          <w:rFonts w:ascii="Arial" w:hAnsi="Arial" w:cs="Arial"/>
+          <w:b/>
+          <w:bCs/>
+          <w:sz w:val="20"/>
+          <w:szCs w:val="20"/>
+        </w:rPr>
+        <w:t>(), etc.</w:t>
+      </w:r>
+      <w:r>
+        <w:rPr>
+          <w:rFonts w:ascii="Arial" w:hAnsi="Arial" w:cs="Arial"/>
+          <w:b/>
+          <w:bCs/>
+          <w:sz w:val="20"/>
+          <w:szCs w:val="20"/>
+        </w:rPr>
+        <w:t>)</w:t>
+      </w:r>
+    </w:p>
+    <w:p>
+      <w:pPr>
+        <w:rPr>
+          <w:rFonts w:ascii="Arial" w:hAnsi="Arial" w:cs="Arial"/>
+          <w:b/>
+          <w:bCs/>
+          <w:sz w:val="20"/>
+          <w:szCs w:val="20"/>
+        </w:rPr>
+      </w:pPr>
+    </w:p>
+    <w:p>
+      <w:pPr>
+        <w:pStyle w:val="ListParagraph"/>
+        <w:rPr>
+          <w:rFonts w:ascii="Arial" w:hAnsi="Arial" w:cs="Arial"/>
+          <w:b/>
+          <w:bCs/>
+          <w:sz w:val="20"/>
+          <w:szCs w:val="20"/>
+        </w:rPr>
+      </w:pPr>
+    </w:p>
+    <w:p>
+      <w:pPr>
+        <w:pStyle w:val="ListParagraph"/>
+        <w:rPr>
+          <w:rFonts w:ascii="Arial" w:hAnsi="Arial" w:cs="Arial"/>
+          <w:sz w:val="20"/>
+          <w:szCs w:val="20"/>
+        </w:rPr>
+      </w:pPr>
+    </w:p>
+    <w:p>
+      <w:pPr>
+        <w:pStyle w:val="ListParagraph"/>
+        <w:numPr>
+          <w:ilvl w:val="0"/>
+          <w:numId w:val="1"/>
+        </w:numPr>
+        <w:rPr>
+          <w:rFonts w:ascii="Arial" w:hAnsi="Arial" w:cs="Arial"/>
+          <w:b/>
+          <w:bCs/>
+          <w:sz w:val="20"/>
+          <w:szCs w:val="20"/>
+        </w:rPr>
+      </w:pPr>
+      <w:r>
+        <w:rPr>
+          <w:rFonts w:ascii="Arial" w:hAnsi="Arial" w:cs="Arial"/>
+          <w:sz w:val="20"/>
+          <w:szCs w:val="20"/>
+        </w:rPr>
+        <w:t>Inheritance rules also apply to polymorphism.</w:t>
+      </w:r>
+    </w:p>
+    <w:p>
+      <w:pPr>
+        <w:pStyle w:val="ListParagraph"/>
+        <w:rPr>
+          <w:rFonts w:ascii="Arial" w:hAnsi="Arial" w:cs="Arial"/>
+          <w:b/>
+          <w:bCs/>
+          <w:sz w:val="20"/>
+          <w:szCs w:val="20"/>
+        </w:rPr>
+      </w:pPr>
+    </w:p>
+    <w:p>
+      <w:pPr>
+        <w:pStyle w:val="ListParagraph"/>
+        <w:numPr>
+          <w:ilvl w:val="1"/>
+          <w:numId w:val="1"/>
+        </w:numPr>
+        <w:rPr>
+          <w:rFonts w:ascii="Arial" w:hAnsi="Arial" w:cs="Arial"/>
+          <w:b/>
+          <w:bCs/>
+          <w:sz w:val="20"/>
+          <w:szCs w:val="20"/>
+        </w:rPr>
+      </w:pPr>
+      <w:r>
+        <w:rPr>
+          <w:rFonts w:ascii="Arial" w:hAnsi="Arial" w:cs="Arial"/>
+          <w:sz w:val="20"/>
+          <w:szCs w:val="20"/>
+        </w:rPr>
+        <w:t>Children inherit both attributes and methods from parents.</w:t>
+      </w:r>
+    </w:p>
+    <w:p>
+      <w:pPr>
+        <w:pStyle w:val="ListParagraph"/>
+        <w:numPr>
+          <w:ilvl w:val="1"/>
+          <w:numId w:val="1"/>
+        </w:numPr>
+        <w:rPr>
+          <w:rFonts w:ascii="Arial" w:hAnsi="Arial" w:cs="Arial"/>
+          <w:b/>
+          <w:bCs/>
+          <w:sz w:val="20"/>
+          <w:szCs w:val="20"/>
+        </w:rPr>
+      </w:pPr>
+      <w:r>
+        <w:rPr>
+          <w:rFonts w:ascii="Arial" w:hAnsi="Arial" w:cs="Arial"/>
+          <w:sz w:val="20"/>
+          <w:szCs w:val="20"/>
+        </w:rPr>
+        <w:t>Children also have the ability to customize/ overwrite methods.</w:t>
+      </w:r>
+    </w:p>
+    <w:p>
+      <w:pPr>
+        <w:pStyle w:val="ListParagraph"/>
+        <w:ind w:left="1440"/>
+        <w:rPr>
+          <w:rFonts w:ascii="Arial" w:hAnsi="Arial" w:cs="Arial"/>
+          <w:sz w:val="20"/>
+          <w:szCs w:val="20"/>
+        </w:rPr>
+      </w:pPr>
+    </w:p>
+    <w:p>
+      <w:pPr>
+        <w:rPr>
+          <w:rFonts w:ascii="Arial" w:hAnsi="Arial" w:cs="Arial"/>
+          <w:sz w:val="20"/>
+          <w:szCs w:val="20"/>
+        </w:rPr>
+      </w:pPr>
+      <w:r>
+        <w:rPr>
+          <w:rFonts w:ascii="Arial" w:hAnsi="Arial" w:cs="Arial"/>
+          <w:sz w:val="20"/>
+          <w:szCs w:val="20"/>
+        </w:rPr>
+        <w:t>The below 2 were not in the slides ._.</w:t>
+      </w:r>
+    </w:p>
+    <w:p>
+      <w:pPr>
+        <w:rPr>
+          <w:rFonts w:ascii="Arial" w:hAnsi="Arial" w:cs="Arial"/>
+          <w:sz w:val="20"/>
+          <w:szCs w:val="20"/>
+        </w:rPr>
+      </w:pPr>
+    </w:p>
+    <w:p>
+      <w:pPr>
+        <w:rPr>
+          <w:rFonts w:ascii="Arial" w:hAnsi="Arial" w:cs="Arial"/>
+          <w:sz w:val="20"/>
+          <w:szCs w:val="20"/>
+        </w:rPr>
+      </w:pPr>
+      <w:r>
+        <w:rPr>
+          <w:rFonts w:ascii="Arial" w:hAnsi="Arial" w:cs="Arial"/>
+          <w:sz w:val="20"/>
+          <w:szCs w:val="20"/>
+        </w:rPr>
+        <w:t>Composition and inheritance</w:t>
+      </w:r>
+      <w:r>
+        <w:rPr>
+          <w:rFonts w:ascii="Arial" w:hAnsi="Arial" w:cs="Arial"/>
+          <w:sz w:val="20"/>
+          <w:szCs w:val="20"/>
+        </w:rPr>
+        <w:t>:</w:t>
+      </w:r>
+    </w:p>
+    <w:p>
+      <w:pPr>
+        <w:pStyle w:val="ListParagraph"/>
+        <w:numPr>
+          <w:ilvl w:val="0"/>
+          <w:numId w:val="1"/>
+        </w:numPr>
+        <w:rPr>
+          <w:rFonts w:ascii="Arial" w:hAnsi="Arial" w:cs="Arial"/>
+          <w:sz w:val="20"/>
+          <w:szCs w:val="20"/>
+        </w:rPr>
+      </w:pPr>
+    </w:p>
+    <w:p>
+      <w:pPr>
+        <w:rPr>
+          <w:rFonts w:ascii="Arial" w:hAnsi="Arial" w:cs="Arial"/>
+          <w:sz w:val="20"/>
+          <w:szCs w:val="20"/>
+        </w:rPr>
+      </w:pPr>
+    </w:p>
+    <w:p>
+      <w:pPr>
+        <w:rPr>
+          <w:rFonts w:ascii="Arial" w:hAnsi="Arial" w:cs="Arial"/>
+          <w:sz w:val="20"/>
+          <w:szCs w:val="20"/>
+        </w:rPr>
+      </w:pPr>
+    </w:p>
+    <w:p>
+      <w:pPr>
+        <w:rPr>
+          <w:rFonts w:ascii="Arial" w:hAnsi="Arial" w:cs="Arial"/>
+          <w:sz w:val="20"/>
+          <w:szCs w:val="20"/>
+        </w:rPr>
+      </w:pPr>
+    </w:p>
+    <w:p>
+      <w:pPr>
+        <w:rPr>
+          <w:rFonts w:ascii="Arial" w:hAnsi="Arial" w:cs="Arial"/>
+          <w:sz w:val="20"/>
+          <w:szCs w:val="20"/>
+        </w:rPr>
+      </w:pPr>
+      <w:r>
+        <w:rPr>
+          <w:rFonts w:ascii="Arial" w:hAnsi="Arial" w:cs="Arial"/>
+          <w:sz w:val="20"/>
+          <w:szCs w:val="20"/>
+        </w:rPr>
+        <w:t>Copying Object Data</w:t>
+      </w:r>
+      <w:r>
+        <w:rPr>
+          <w:rFonts w:ascii="Arial" w:hAnsi="Arial" w:cs="Arial"/>
+          <w:sz w:val="20"/>
+          <w:szCs w:val="20"/>
+        </w:rPr>
+        <w:t>:</w:t>
+      </w:r>
+    </w:p>
+    <w:p>
+      <w:pPr>
+        <w:pStyle w:val="ListParagraph"/>
+        <w:numPr>
+          <w:ilvl w:val="0"/>
+          <w:numId w:val="1"/>
+        </w:numPr>
+        <w:rPr>
+          <w:rFonts w:ascii="Arial" w:hAnsi="Arial" w:cs="Arial"/>
+          <w:sz w:val="20"/>
+          <w:szCs w:val="20"/>
+        </w:rPr>
+      </w:pPr>
+    </w:p>
+    <w:p>
+      <w:pPr>
+        <w:rPr>
+          <w:rFonts w:ascii="Arial" w:hAnsi="Arial" w:cs="Arial"/>
+          <w:sz w:val="20"/>
+          <w:szCs w:val="20"/>
+        </w:rPr>
+      </w:pPr>
     </w:p>
     <w:sectPr>
       <w:pgSz w:w="12240" w:h="15840"/>
@@ -219,7 +1637,7 @@
         <w:rFonts w:ascii="Courier New" w:hAnsi="Courier New" w:cs="Courier New" w:hint="default"/>
       </w:rPr>
     </w:lvl>
-    <w:lvl w:ilvl="2" w:tplc="04090005" w:tentative="1">
+    <w:lvl w:ilvl="2" w:tplc="04090005">
       <w:start w:val="1"/>
       <w:numFmt w:val="bullet"/>
       <w:lvlText w:val=""/>

</xml_diff>